<commit_message>
Week 3 of Summer 1 classes
</commit_message>
<xml_diff>
--- a/Vital_Skills_for_Data_Scientists/Ethical Issues Discussion Posts.docx
+++ b/Vital_Skills_for_Data_Scientists/Ethical Issues Discussion Posts.docx
@@ -677,8 +677,310 @@
         <w:t>has deontological standing.</w:t>
       </w:r>
     </w:p>
+    <w:p>
+      <w:pPr>
+        <w:pStyle w:val="Heading1"/>
+      </w:pPr>
+      <w:r>
+        <w:t>Report #1</w:t>
+      </w:r>
+    </w:p>
+    <w:p>
+      <w:pPr>
+        <w:spacing w:line="240" w:lineRule="auto"/>
+        <w:rPr>
+          <w:b/>
+          <w:bCs/>
+        </w:rPr>
+      </w:pPr>
+      <w:r>
+        <w:rPr>
+          <w:b/>
+          <w:bCs/>
+        </w:rPr>
+        <w:t>Write a report of 500-800 words that includes:</w:t>
+      </w:r>
+    </w:p>
+    <w:p>
+      <w:pPr>
+        <w:numPr>
+          <w:ilvl w:val="0"/>
+          <w:numId w:val="4"/>
+        </w:numPr>
+        <w:spacing w:line="240" w:lineRule="auto"/>
+        <w:rPr>
+          <w:b/>
+          <w:bCs/>
+        </w:rPr>
+      </w:pPr>
+      <w:r>
+        <w:rPr>
+          <w:b/>
+          <w:bCs/>
+        </w:rPr>
+        <w:t>The reference information for the article (title, author, where and when published, link if online)</w:t>
+      </w:r>
+    </w:p>
+    <w:p>
+      <w:pPr>
+        <w:numPr>
+          <w:ilvl w:val="0"/>
+          <w:numId w:val="4"/>
+        </w:numPr>
+        <w:spacing w:line="240" w:lineRule="auto"/>
+        <w:rPr>
+          <w:b/>
+          <w:bCs/>
+        </w:rPr>
+      </w:pPr>
+      <w:r>
+        <w:rPr>
+          <w:b/>
+          <w:bCs/>
+        </w:rPr>
+        <w:t>A summary of the content of the article</w:t>
+      </w:r>
+    </w:p>
+    <w:p>
+      <w:pPr>
+        <w:numPr>
+          <w:ilvl w:val="0"/>
+          <w:numId w:val="4"/>
+        </w:numPr>
+        <w:spacing w:line="240" w:lineRule="auto"/>
+        <w:rPr>
+          <w:b/>
+          <w:bCs/>
+        </w:rPr>
+      </w:pPr>
+      <w:r>
+        <w:rPr>
+          <w:b/>
+          <w:bCs/>
+        </w:rPr>
+        <w:t>The issue(s) in data ethics that this article is relevant to</w:t>
+      </w:r>
+    </w:p>
+    <w:p>
+      <w:pPr>
+        <w:numPr>
+          <w:ilvl w:val="0"/>
+          <w:numId w:val="4"/>
+        </w:numPr>
+        <w:spacing w:line="240" w:lineRule="auto"/>
+        <w:rPr>
+          <w:b/>
+          <w:bCs/>
+        </w:rPr>
+      </w:pPr>
+      <w:r>
+        <w:rPr>
+          <w:b/>
+          <w:bCs/>
+        </w:rPr>
+        <w:t>Your assessment of whether the issues discussed in the article are being handled and resolved properly, and what additional steps you feel should be considered.  Please refer to at least one ethical framework in making this assessment</w:t>
+      </w:r>
+    </w:p>
+    <w:p>
+      <w:pPr>
+        <w:spacing w:line="240" w:lineRule="auto"/>
+        <w:ind w:left="720" w:hanging="720"/>
+      </w:pPr>
+      <w:r>
+        <w:t>McCue, TJ. (2019). “</w:t>
+      </w:r>
+      <w:r>
+        <w:t xml:space="preserve">Alexa Is Listening All the Time: Here’s How to Stop It.” </w:t>
+      </w:r>
+      <w:r>
+        <w:rPr>
+          <w:i/>
+          <w:iCs/>
+        </w:rPr>
+        <w:t>Forbes</w:t>
+      </w:r>
+      <w:r>
+        <w:t xml:space="preserve">. </w:t>
+      </w:r>
+      <w:hyperlink r:id="rId8" w:history="1">
+        <w:r>
+          <w:rPr>
+            <w:rStyle w:val="Hyperlink"/>
+          </w:rPr>
+          <w:t>https://www.forbes.com/sites/tjmccue/2019/04/19/alexa-is-listening-all-the-time-heres-how-to-stop-it/</w:t>
+        </w:r>
+      </w:hyperlink>
+      <w:r>
+        <w:t>.</w:t>
+      </w:r>
+    </w:p>
+    <w:p>
+      <w:r>
+        <w:tab/>
+      </w:r>
+      <w:r>
+        <w:t xml:space="preserve">McCue expertly </w:t>
+      </w:r>
+      <w:r>
+        <w:t xml:space="preserve">navigates readers through the settings of the Alexa app on how to turn off sharing your </w:t>
+      </w:r>
+      <w:r>
+        <w:t xml:space="preserve">Echo </w:t>
+      </w:r>
+      <w:r>
+        <w:t xml:space="preserve">data with Amazon. He even adds </w:t>
+      </w:r>
+      <w:r>
+        <w:t xml:space="preserve">some cues for users that have Google Home and </w:t>
+      </w:r>
+      <w:r>
+        <w:t xml:space="preserve">Apple HomePod. </w:t>
+      </w:r>
+      <w:r>
+        <w:t xml:space="preserve">McCue recognizes that completely unplugging is difficult in the modern age, especially with cellular devices in all our pockets. However, he recommends another DIY hack for stopping Alexa and other listening devices from hearing and recording any given conversation in your home. This hack is essentially building a </w:t>
+      </w:r>
+      <w:r>
+        <w:t xml:space="preserve">white noise machine that can only be turned off with a spoken command. Otherwise, it is supposed to </w:t>
+      </w:r>
+      <w:r>
+        <w:t xml:space="preserve">block other devices from capturing human language in a distinguishable way. </w:t>
+      </w:r>
+      <w:r>
+        <w:t xml:space="preserve">McCue also notes that there are </w:t>
+      </w:r>
+      <w:r>
+        <w:lastRenderedPageBreak/>
+        <w:t xml:space="preserve">starting to be some white noise devices of this kind on the market as well. Considering that this piece was written in 2019, </w:t>
+      </w:r>
+      <w:r>
+        <w:t xml:space="preserve">there are likely many now. </w:t>
+      </w:r>
+    </w:p>
+    <w:p>
+      <w:pPr>
+        <w:ind w:firstLine="720"/>
+      </w:pPr>
+      <w:r>
+        <w:t xml:space="preserve">Finally, it is necessary to note that the entire basis of needing instructions like these was the news that Amazon was paying thousands of workers across the globe to listen to recordings </w:t>
+      </w:r>
+      <w:r>
+        <w:t xml:space="preserve">from Echo Dots. The purported reason for this was to </w:t>
+      </w:r>
+      <w:r>
+        <w:t xml:space="preserve">have humans identify human language, transcribe it, and feed it back into the system so that Alexa could learn to identify speech better and </w:t>
+      </w:r>
+      <w:r>
+        <w:t>improve its usability. Of course, this practice can also raise serious concerns.</w:t>
+      </w:r>
+    </w:p>
+    <w:p>
+      <w:pPr>
+        <w:ind w:firstLine="720"/>
+      </w:pPr>
+      <w:r>
+        <w:t>The main ethical concern</w:t>
+      </w:r>
+      <w:r>
+        <w:t xml:space="preserve"> of the article was the capture and use of conversations that were not meant for Alexa’s use. </w:t>
+      </w:r>
+      <w:r>
+        <w:t>However, I would also like to add another ethical concern, which is the capture</w:t>
+      </w:r>
+      <w:r>
+        <w:t xml:space="preserve">, use, and (most importantly) lack of deletion of user data. </w:t>
+      </w:r>
+      <w:r>
+        <w:t xml:space="preserve">Using data that you have not been given express permission to use, and </w:t>
+      </w:r>
+      <w:r>
+        <w:t>similarly capturing personal data that you</w:t>
+      </w:r>
+      <w:r>
+        <w:t xml:space="preserve">r device was not supposed to capture, </w:t>
+      </w:r>
+      <w:r>
+        <w:t>is a violation of privacy. At least in the United States, we highly value personal privacy</w:t>
+      </w:r>
+      <w:r>
+        <w:t>. This is even written into our bill of rights in several places</w:t>
+      </w:r>
+      <w:r>
+        <w:t>, including the first</w:t>
+      </w:r>
+      <w:r>
+        <w:t xml:space="preserve"> and fourth amendments protecting </w:t>
+      </w:r>
+      <w:r>
+        <w:t xml:space="preserve">rights to assembly and against unwarranted searches. </w:t>
+      </w:r>
+      <w:r>
+        <w:t xml:space="preserve">No matter the ethical framework, whether that be deontology, </w:t>
+      </w:r>
+      <w:r>
+        <w:t xml:space="preserve">social contract theory, or virtue ethics, </w:t>
+      </w:r>
+      <w:r>
+        <w:t xml:space="preserve">this invasion of privacy, or even the potential for it, would be considered unethical. Even utilitarianism </w:t>
+      </w:r>
+      <w:r>
+        <w:t xml:space="preserve">could view it as unethical when considering there are other ways of training Alexa’s speech </w:t>
+      </w:r>
+      <w:r>
+        <w:t>capabilities.</w:t>
+      </w:r>
+    </w:p>
+    <w:p>
+      <w:pPr>
+        <w:ind w:firstLine="720"/>
+      </w:pPr>
+      <w:r>
+        <w:t xml:space="preserve">Because the article is about six years old, I was curious whether these issues had been addressed by the company. I have an Echo Dot in my own home, </w:t>
+      </w:r>
+      <w:r>
+        <w:t xml:space="preserve">a graduation present from my mother-in-law, that we use mainly for keeping our grocery list. </w:t>
+      </w:r>
+      <w:r>
+        <w:t xml:space="preserve">The settings and app navigation have changed significantly since the article was written so I had to do a bit of searching on my own. Through this investigation I found </w:t>
+      </w:r>
+      <w:r>
+        <w:t xml:space="preserve">two things: (1) Amazon has still kept the default data </w:t>
+      </w:r>
+      <w:r>
+        <w:lastRenderedPageBreak/>
+        <w:t>sharing setting</w:t>
+      </w:r>
+      <w:r>
+        <w:t xml:space="preserve"> on, and (2) I could view everything Alexa had captured about my husband and I since we first took it out of the box and plugged it in. </w:t>
+      </w:r>
+    </w:p>
+    <w:p>
+      <w:pPr>
+        <w:ind w:firstLine="720"/>
+      </w:pPr>
+      <w:r>
+        <w:t>This was disappointing because, not only had the company continued to take advantage of those of us who hastily added devices to our homes without taking the time to think about the security and privacy risks, it a</w:t>
+      </w:r>
+      <w:r>
+        <w:t xml:space="preserve">lso was making us more vulnerable to privacy concerns by storing unnecessary data for extended periods of time. </w:t>
+      </w:r>
+      <w:r>
+        <w:t xml:space="preserve">This was easily remedied by changing the data settings to </w:t>
+      </w:r>
+      <w:r>
+        <w:t xml:space="preserve">not store any information it grabbed and deleting the history it already stored. However, </w:t>
+      </w:r>
+      <w:r>
+        <w:t xml:space="preserve">it is still a problem that the default is </w:t>
+      </w:r>
+      <w:r>
+        <w:t xml:space="preserve">to capture and keep everything, especially because it is completely unnecessary for both the user and the </w:t>
+      </w:r>
+      <w:r>
+        <w:t>company providing the service.</w:t>
+      </w:r>
+    </w:p>
     <w:sectPr>
-      <w:headerReference w:type="default" r:id="rId8"/>
+      <w:headerReference w:type="default" r:id="rId9"/>
       <w:pgSz w:w="12240" w:h="15840"/>
       <w:pgMar w:top="1440" w:right="1440" w:bottom="1440" w:left="1440" w:header="720" w:footer="720" w:gutter="0"/>
       <w:cols w:space="720"/>
@@ -745,10 +1047,10 @@
       <w:pStyle w:val="Header"/>
     </w:pPr>
     <w:r>
-      <w:t>Updated: 5-1</w:t>
+      <w:t>Updated: 5-</w:t>
     </w:r>
     <w:r>
-      <w:t>6</w:t>
+      <w:t>22</w:t>
     </w:r>
     <w:r>
       <w:t>-25</w:t>
@@ -1171,6 +1473,155 @@
       </w:rPr>
     </w:lvl>
   </w:abstractNum>
+  <w:abstractNum w:abstractNumId="3" w15:restartNumberingAfterBreak="0">
+    <w:nsid w:val="72F91B09"/>
+    <w:multiLevelType w:val="multilevel"/>
+    <w:tmpl w:val="AC2825E4"/>
+    <w:lvl w:ilvl="0">
+      <w:start w:val="1"/>
+      <w:numFmt w:val="bullet"/>
+      <w:lvlText w:val=""/>
+      <w:lvlJc w:val="left"/>
+      <w:pPr>
+        <w:tabs>
+          <w:tab w:val="num" w:pos="720"/>
+        </w:tabs>
+        <w:ind w:left="720" w:hanging="360"/>
+      </w:pPr>
+      <w:rPr>
+        <w:rFonts w:ascii="Symbol" w:hAnsi="Symbol" w:hint="default"/>
+        <w:sz w:val="20"/>
+      </w:rPr>
+    </w:lvl>
+    <w:lvl w:ilvl="1" w:tentative="1">
+      <w:start w:val="1"/>
+      <w:numFmt w:val="bullet"/>
+      <w:lvlText w:val=""/>
+      <w:lvlJc w:val="left"/>
+      <w:pPr>
+        <w:tabs>
+          <w:tab w:val="num" w:pos="1440"/>
+        </w:tabs>
+        <w:ind w:left="1440" w:hanging="360"/>
+      </w:pPr>
+      <w:rPr>
+        <w:rFonts w:ascii="Symbol" w:hAnsi="Symbol" w:hint="default"/>
+        <w:sz w:val="20"/>
+      </w:rPr>
+    </w:lvl>
+    <w:lvl w:ilvl="2" w:tentative="1">
+      <w:start w:val="1"/>
+      <w:numFmt w:val="bullet"/>
+      <w:lvlText w:val=""/>
+      <w:lvlJc w:val="left"/>
+      <w:pPr>
+        <w:tabs>
+          <w:tab w:val="num" w:pos="2160"/>
+        </w:tabs>
+        <w:ind w:left="2160" w:hanging="360"/>
+      </w:pPr>
+      <w:rPr>
+        <w:rFonts w:ascii="Symbol" w:hAnsi="Symbol" w:hint="default"/>
+        <w:sz w:val="20"/>
+      </w:rPr>
+    </w:lvl>
+    <w:lvl w:ilvl="3" w:tentative="1">
+      <w:start w:val="1"/>
+      <w:numFmt w:val="bullet"/>
+      <w:lvlText w:val=""/>
+      <w:lvlJc w:val="left"/>
+      <w:pPr>
+        <w:tabs>
+          <w:tab w:val="num" w:pos="2880"/>
+        </w:tabs>
+        <w:ind w:left="2880" w:hanging="360"/>
+      </w:pPr>
+      <w:rPr>
+        <w:rFonts w:ascii="Symbol" w:hAnsi="Symbol" w:hint="default"/>
+        <w:sz w:val="20"/>
+      </w:rPr>
+    </w:lvl>
+    <w:lvl w:ilvl="4" w:tentative="1">
+      <w:start w:val="1"/>
+      <w:numFmt w:val="bullet"/>
+      <w:lvlText w:val=""/>
+      <w:lvlJc w:val="left"/>
+      <w:pPr>
+        <w:tabs>
+          <w:tab w:val="num" w:pos="3600"/>
+        </w:tabs>
+        <w:ind w:left="3600" w:hanging="360"/>
+      </w:pPr>
+      <w:rPr>
+        <w:rFonts w:ascii="Symbol" w:hAnsi="Symbol" w:hint="default"/>
+        <w:sz w:val="20"/>
+      </w:rPr>
+    </w:lvl>
+    <w:lvl w:ilvl="5" w:tentative="1">
+      <w:start w:val="1"/>
+      <w:numFmt w:val="bullet"/>
+      <w:lvlText w:val=""/>
+      <w:lvlJc w:val="left"/>
+      <w:pPr>
+        <w:tabs>
+          <w:tab w:val="num" w:pos="4320"/>
+        </w:tabs>
+        <w:ind w:left="4320" w:hanging="360"/>
+      </w:pPr>
+      <w:rPr>
+        <w:rFonts w:ascii="Symbol" w:hAnsi="Symbol" w:hint="default"/>
+        <w:sz w:val="20"/>
+      </w:rPr>
+    </w:lvl>
+    <w:lvl w:ilvl="6" w:tentative="1">
+      <w:start w:val="1"/>
+      <w:numFmt w:val="bullet"/>
+      <w:lvlText w:val=""/>
+      <w:lvlJc w:val="left"/>
+      <w:pPr>
+        <w:tabs>
+          <w:tab w:val="num" w:pos="5040"/>
+        </w:tabs>
+        <w:ind w:left="5040" w:hanging="360"/>
+      </w:pPr>
+      <w:rPr>
+        <w:rFonts w:ascii="Symbol" w:hAnsi="Symbol" w:hint="default"/>
+        <w:sz w:val="20"/>
+      </w:rPr>
+    </w:lvl>
+    <w:lvl w:ilvl="7" w:tentative="1">
+      <w:start w:val="1"/>
+      <w:numFmt w:val="bullet"/>
+      <w:lvlText w:val=""/>
+      <w:lvlJc w:val="left"/>
+      <w:pPr>
+        <w:tabs>
+          <w:tab w:val="num" w:pos="5760"/>
+        </w:tabs>
+        <w:ind w:left="5760" w:hanging="360"/>
+      </w:pPr>
+      <w:rPr>
+        <w:rFonts w:ascii="Symbol" w:hAnsi="Symbol" w:hint="default"/>
+        <w:sz w:val="20"/>
+      </w:rPr>
+    </w:lvl>
+    <w:lvl w:ilvl="8" w:tentative="1">
+      <w:start w:val="1"/>
+      <w:numFmt w:val="bullet"/>
+      <w:lvlText w:val=""/>
+      <w:lvlJc w:val="left"/>
+      <w:pPr>
+        <w:tabs>
+          <w:tab w:val="num" w:pos="6480"/>
+        </w:tabs>
+        <w:ind w:left="6480" w:hanging="360"/>
+      </w:pPr>
+      <w:rPr>
+        <w:rFonts w:ascii="Symbol" w:hAnsi="Symbol" w:hint="default"/>
+        <w:sz w:val="20"/>
+      </w:rPr>
+    </w:lvl>
+  </w:abstractNum>
   <w:num w:numId="1" w16cid:durableId="484780339">
     <w:abstractNumId w:val="1"/>
   </w:num>
@@ -1179,6 +1630,9 @@
   </w:num>
   <w:num w:numId="3" w16cid:durableId="1726953705">
     <w:abstractNumId w:val="2"/>
+  </w:num>
+  <w:num w:numId="4" w16cid:durableId="254243316">
+    <w:abstractNumId w:val="3"/>
   </w:num>
 </w:numbering>
 </file>

</xml_diff>

<commit_message>
completed Ethical Issues Discussion Post for week 5
</commit_message>
<xml_diff>
--- a/Vital_Skills_for_Data_Scientists/Ethical Issues Discussion Posts.docx
+++ b/Vital_Skills_for_Data_Scientists/Ethical Issues Discussion Posts.docx
@@ -1423,8 +1423,493 @@
         <w:t>making decisions about whose work or thoughts to include in a project.</w:t>
       </w:r>
     </w:p>
+    <w:p>
+      <w:pPr>
+        <w:pStyle w:val="Heading1"/>
+      </w:pPr>
+      <w:r>
+        <w:t>Report #2</w:t>
+      </w:r>
+    </w:p>
+    <w:p>
+      <w:pPr>
+        <w:spacing w:line="240" w:lineRule="auto"/>
+        <w:rPr>
+          <w:b/>
+          <w:bCs/>
+        </w:rPr>
+      </w:pPr>
+      <w:r>
+        <w:rPr>
+          <w:b/>
+          <w:bCs/>
+        </w:rPr>
+        <w:t>Write a report of 500-800 words that includes:</w:t>
+      </w:r>
+    </w:p>
+    <w:p>
+      <w:pPr>
+        <w:numPr>
+          <w:ilvl w:val="0"/>
+          <w:numId w:val="4"/>
+        </w:numPr>
+        <w:spacing w:line="240" w:lineRule="auto"/>
+        <w:rPr>
+          <w:b/>
+          <w:bCs/>
+        </w:rPr>
+      </w:pPr>
+      <w:r>
+        <w:rPr>
+          <w:b/>
+          <w:bCs/>
+        </w:rPr>
+        <w:t>The reference information for the article (title, author, where and when published, link if online)</w:t>
+      </w:r>
+    </w:p>
+    <w:p>
+      <w:pPr>
+        <w:numPr>
+          <w:ilvl w:val="0"/>
+          <w:numId w:val="4"/>
+        </w:numPr>
+        <w:spacing w:line="240" w:lineRule="auto"/>
+        <w:rPr>
+          <w:b/>
+          <w:bCs/>
+        </w:rPr>
+      </w:pPr>
+      <w:r>
+        <w:rPr>
+          <w:b/>
+          <w:bCs/>
+        </w:rPr>
+        <w:t>A summary of the content of the article</w:t>
+      </w:r>
+    </w:p>
+    <w:p>
+      <w:pPr>
+        <w:numPr>
+          <w:ilvl w:val="0"/>
+          <w:numId w:val="4"/>
+        </w:numPr>
+        <w:spacing w:line="240" w:lineRule="auto"/>
+        <w:rPr>
+          <w:b/>
+          <w:bCs/>
+        </w:rPr>
+      </w:pPr>
+      <w:r>
+        <w:rPr>
+          <w:b/>
+          <w:bCs/>
+        </w:rPr>
+        <w:t>The issue(s) in data ethics that this article is relevant to</w:t>
+      </w:r>
+    </w:p>
+    <w:p>
+      <w:pPr>
+        <w:numPr>
+          <w:ilvl w:val="0"/>
+          <w:numId w:val="4"/>
+        </w:numPr>
+        <w:spacing w:line="240" w:lineRule="auto"/>
+        <w:rPr>
+          <w:b/>
+          <w:bCs/>
+        </w:rPr>
+      </w:pPr>
+      <w:r>
+        <w:rPr>
+          <w:b/>
+          <w:bCs/>
+        </w:rPr>
+        <w:t>Your assessment of whether the issues discussed in the article are being handled and resolved properly, and what additional steps you feel should be considered.  Please refer to at least one ethical framework in making this assessment</w:t>
+      </w:r>
+    </w:p>
+    <w:p>
+      <w:pPr>
+        <w:spacing w:line="240" w:lineRule="auto"/>
+        <w:ind w:left="720" w:hanging="720"/>
+      </w:pPr>
+      <w:r>
+        <w:t>Stetler, C. (2024). “</w:t>
+      </w:r>
+      <w:r>
+        <w:t>AI Algorithms Used in Healthcare Can Perpetuate Bias.”</w:t>
+      </w:r>
+      <w:r>
+        <w:t xml:space="preserve"> </w:t>
+      </w:r>
+      <w:r>
+        <w:rPr>
+          <w:i/>
+          <w:iCs/>
+        </w:rPr>
+        <w:t>Rutgers Newark</w:t>
+      </w:r>
+      <w:r>
+        <w:t xml:space="preserve">. </w:t>
+      </w:r>
+      <w:hyperlink r:id="rId9" w:history="1">
+        <w:r>
+          <w:rPr>
+            <w:rStyle w:val="Hyperlink"/>
+          </w:rPr>
+          <w:t>https://www.newark.rutgers.edu/news/ai-algorithms-used-healthcare-can-perpetuate-bias</w:t>
+        </w:r>
+      </w:hyperlink>
+      <w:r>
+        <w:t xml:space="preserve">. </w:t>
+      </w:r>
+    </w:p>
+    <w:p>
+      <w:r>
+        <w:tab/>
+        <w:t xml:space="preserve">This article highlights a study conducted by </w:t>
+      </w:r>
+      <w:r>
+        <w:t>Fay Cobb Payton</w:t>
+      </w:r>
+      <w:r>
+        <w:t>, Thelma C. Hurd, and Darryl B. Hood</w:t>
+      </w:r>
+      <w:r>
+        <w:t xml:space="preserve"> that looked at the different ways in which AI applications in healthcare perpetuate the more well-known biases of human practitioners. </w:t>
+      </w:r>
+      <w:r>
+        <w:t xml:space="preserve">Black and Latino </w:t>
+      </w:r>
+      <w:r>
+        <w:t xml:space="preserve">patients are </w:t>
+      </w:r>
+      <w:r>
+        <w:lastRenderedPageBreak/>
+        <w:t xml:space="preserve">more likely to suffer from certain diseases and have higher levels of severity for some. </w:t>
+      </w:r>
+      <w:r>
+        <w:t>The decisions that human doctors have made regarding their cases have been shown to have bias against taking their concerns and life</w:t>
+      </w:r>
+      <w:r>
+        <w:t xml:space="preserve">style limitations seriously, continuing to worsen their medical experiences and overall health. AI was introduced as </w:t>
+      </w:r>
+      <w:r>
+        <w:t>a method</w:t>
+      </w:r>
+      <w:r>
+        <w:t xml:space="preserve"> of </w:t>
+      </w:r>
+      <w:r>
+        <w:t xml:space="preserve">reducing this human bias in patient care. However, this new study finds that it often continues the biases that we see in human physicians’ decisions. </w:t>
+      </w:r>
+    </w:p>
+    <w:p>
+      <w:pPr>
+        <w:ind w:firstLine="720"/>
+      </w:pPr>
+      <w:r>
+        <w:t>The authors argue that AI can still be a useful tool for healthcare providers, but</w:t>
+      </w:r>
+      <w:r>
+        <w:t xml:space="preserve"> it needs some serious safeguards put into place. For instance, more representation in both medical professionals as well as </w:t>
+      </w:r>
+      <w:r>
+        <w:t xml:space="preserve">technology experts can help mitigate these biases. Furthermore, </w:t>
+      </w:r>
+      <w:r>
+        <w:t xml:space="preserve">retraining these algorithms on data that is better protected from biases </w:t>
+      </w:r>
+      <w:r>
+        <w:t xml:space="preserve">and accounts for a wider range of experiences may help. </w:t>
+      </w:r>
+      <w:r>
+        <w:t>Additionally</w:t>
+      </w:r>
+      <w:r>
+        <w:t>, the authors note that humans should always be in the loop on these processes and decisions.</w:t>
+      </w:r>
+    </w:p>
+    <w:p>
+      <w:pPr>
+        <w:ind w:firstLine="720"/>
+      </w:pPr>
+      <w:r>
+        <w:t xml:space="preserve">I find there is one ethical issue </w:t>
+      </w:r>
+      <w:r>
+        <w:t xml:space="preserve">that is particularly interesting in this conundrum. I agree with the general </w:t>
+      </w:r>
+      <w:r>
+        <w:t xml:space="preserve">treatments the authors recommended for fixing the issue. However, the devil is in the details. </w:t>
+      </w:r>
+      <w:r>
+        <w:t xml:space="preserve">Many of these healthcare AIs attempt to deal with race-based biases by simply not including that information in the </w:t>
+      </w:r>
+      <w:r>
+        <w:t xml:space="preserve">data </w:t>
+      </w:r>
+      <w:proofErr w:type="gramStart"/>
+      <w:r>
+        <w:t>so as to</w:t>
+      </w:r>
+      <w:proofErr w:type="gramEnd"/>
+      <w:r>
+        <w:t xml:space="preserve"> solely treat symptoms. On the other hand, this article spends a large portion of time </w:t>
+      </w:r>
+      <w:r>
+        <w:t xml:space="preserve">discussing how the algorithms cannot take into account the worse outcomes for Black and Latino </w:t>
+      </w:r>
+      <w:r>
+        <w:t xml:space="preserve">patients, the increased difficulties some patients may have with simply coming into the doctor’s office due to lack of access to transportation, or </w:t>
+      </w:r>
+      <w:r>
+        <w:t>costs of different treatment options</w:t>
+      </w:r>
+      <w:r>
+        <w:t xml:space="preserve"> and what may be best for any given individual.</w:t>
+      </w:r>
+    </w:p>
+    <w:p>
+      <w:pPr>
+        <w:ind w:firstLine="720"/>
+      </w:pPr>
+      <w:r>
+        <w:t>This is ethically relevant because there is no clear path ahead</w:t>
+      </w:r>
+      <w:r>
+        <w:t xml:space="preserve">. Is it better to keep the potential for human biases in training data, and therefore algorithm decisions, </w:t>
+      </w:r>
+      <w:r>
+        <w:t xml:space="preserve">for the purpose of maintaining full relevant information for a patients’ case, or is it better to keep the algorithm </w:t>
+      </w:r>
+      <w:r>
+        <w:lastRenderedPageBreak/>
+        <w:t xml:space="preserve">‘color-blind’ and </w:t>
+      </w:r>
+      <w:r>
+        <w:t xml:space="preserve">potentially treat illnesses in ways that are not effective for a given individual? </w:t>
+      </w:r>
+      <w:r>
+        <w:t>Do we include a utilitarian approach and go simply based on which method currently reduces the most</w:t>
+      </w:r>
+      <w:r>
+        <w:t xml:space="preserve"> mortality and severe illness or do we pick the evil we know</w:t>
+      </w:r>
+      <w:r>
+        <w:t>, human decisions, rather than a mysterious algorithm</w:t>
+      </w:r>
+      <w:r>
+        <w:t xml:space="preserve"> and rely on individual applications of virtue ethics</w:t>
+      </w:r>
+      <w:r>
+        <w:t>?</w:t>
+      </w:r>
+    </w:p>
+    <w:p>
+      <w:pPr>
+        <w:ind w:firstLine="720"/>
+      </w:pPr>
+      <w:r>
+        <w:t xml:space="preserve">Overall, I think the situation is being handled ethically. Improving algorithms is always </w:t>
+      </w:r>
+      <w:r>
+        <w:t xml:space="preserve">an option and more applicable on a broader scale than trying to address thousands of doctors’ subconscious biases. </w:t>
+      </w:r>
+      <w:r>
+        <w:t xml:space="preserve">The other reason I think this is being handled well is that the authors acknowledge that humans should always be a part of providing healthcare choices. </w:t>
+      </w:r>
+      <w:r>
+        <w:t>The best scenario to me is an algorithm that can help diagnoses and provide treatment options that then the doctor and patient can have an honest conversation about</w:t>
+      </w:r>
+      <w:r>
+        <w:t xml:space="preserve">. This seems to be a hybrid approach of </w:t>
+      </w:r>
+      <w:r>
+        <w:t>utilitarian and virtue ethics.</w:t>
+      </w:r>
+    </w:p>
+    <w:p>
+      <w:pPr>
+        <w:pStyle w:val="Heading1"/>
+      </w:pPr>
+      <w:r>
+        <w:t>Facial Recognition</w:t>
+      </w:r>
+    </w:p>
+    <w:p>
+      <w:pPr>
+        <w:spacing w:line="240" w:lineRule="auto"/>
+        <w:rPr>
+          <w:b/>
+          <w:bCs/>
+        </w:rPr>
+      </w:pPr>
+      <w:r>
+        <w:rPr>
+          <w:b/>
+          <w:bCs/>
+        </w:rPr>
+        <w:t xml:space="preserve">Provide an answer of 1-2 paragraphs (or more if you want and feel that is needed) </w:t>
+      </w:r>
+      <w:proofErr w:type="gramStart"/>
+      <w:r>
+        <w:rPr>
+          <w:b/>
+          <w:bCs/>
+        </w:rPr>
+        <w:t>to</w:t>
+      </w:r>
+      <w:proofErr w:type="gramEnd"/>
+      <w:r>
+        <w:rPr>
+          <w:b/>
+          <w:bCs/>
+        </w:rPr>
+        <w:t xml:space="preserve"> each of these questions:</w:t>
+      </w:r>
+    </w:p>
+    <w:p>
+      <w:pPr>
+        <w:numPr>
+          <w:ilvl w:val="0"/>
+          <w:numId w:val="6"/>
+        </w:numPr>
+        <w:spacing w:line="240" w:lineRule="auto"/>
+        <w:rPr>
+          <w:b/>
+          <w:bCs/>
+        </w:rPr>
+      </w:pPr>
+      <w:r>
+        <w:rPr>
+          <w:b/>
+          <w:bCs/>
+        </w:rPr>
+        <w:t>Given the current imperfect but improving state of facial recognition software, where (if at all) do you think it should and/or should not be used?   </w:t>
+      </w:r>
+    </w:p>
+    <w:p>
+      <w:pPr>
+        <w:numPr>
+          <w:ilvl w:val="0"/>
+          <w:numId w:val="6"/>
+        </w:numPr>
+        <w:spacing w:line="240" w:lineRule="auto"/>
+        <w:rPr>
+          <w:b/>
+          <w:bCs/>
+        </w:rPr>
+      </w:pPr>
+      <w:r>
+        <w:rPr>
+          <w:b/>
+          <w:bCs/>
+        </w:rPr>
+        <w:t>Suppose facial recognition improved to a point where identifications are nearly flawless.   Then, where (if at all) do you think it should and/or should not be used?  </w:t>
+      </w:r>
+    </w:p>
+    <w:p>
+      <w:pPr>
+        <w:spacing w:line="240" w:lineRule="auto"/>
+        <w:rPr>
+          <w:b/>
+          <w:bCs/>
+        </w:rPr>
+      </w:pPr>
+      <w:r>
+        <w:rPr>
+          <w:b/>
+          <w:bCs/>
+        </w:rPr>
+        <w:t>In answering each question, please consider at least two potential uses of facial recognition, such as police identification of people sought for questioning, government identification of suspected potential terrorists, or perhaps more benign applications like professors taking attendance in large lectures</w:t>
+      </w:r>
+      <w:r>
+        <w:rPr>
+          <w:b/>
+          <w:bCs/>
+        </w:rPr>
+        <w:t>.</w:t>
+      </w:r>
+    </w:p>
+    <w:p>
+      <w:pPr>
+        <w:ind w:firstLine="720"/>
+      </w:pPr>
+      <w:r>
+        <w:t xml:space="preserve">I am </w:t>
+      </w:r>
+      <w:r>
+        <w:t>unsure if</w:t>
+      </w:r>
+      <w:r>
+        <w:t xml:space="preserve"> there are any uses for facial recognition that should be used on the public. I </w:t>
+      </w:r>
+      <w:r>
+        <w:t xml:space="preserve">strongly agree that the use of facial recognition is a violation of privacy in the way that taking someone’s fingerprints would be. </w:t>
+      </w:r>
+      <w:r>
+        <w:t xml:space="preserve">I can only think of two use cases for facial recognition software that would not be a </w:t>
+      </w:r>
+      <w:r>
+        <w:t xml:space="preserve">violation of privacy. The first is to track prisoners inside a facility. </w:t>
+      </w:r>
+      <w:r>
+        <w:lastRenderedPageBreak/>
+        <w:t xml:space="preserve">This is because prisoners have essentially forfeited their right to privacy </w:t>
+      </w:r>
+      <w:r>
+        <w:t>by</w:t>
+      </w:r>
+      <w:r>
+        <w:t xml:space="preserve"> </w:t>
+      </w:r>
+      <w:r>
+        <w:t xml:space="preserve">being convicted of a crime and serving time. The second is for </w:t>
+      </w:r>
+      <w:r>
+        <w:t xml:space="preserve">research purposes in historical archives. This does not feel like an invasion of privacy because these individuals are no longer </w:t>
+      </w:r>
+      <w:r>
+        <w:t>alive,</w:t>
+      </w:r>
+      <w:r>
+        <w:t xml:space="preserve"> and </w:t>
+      </w:r>
+      <w:r>
+        <w:t xml:space="preserve">their materials have likely been donated by a descendant for the purposes of research. </w:t>
+      </w:r>
+    </w:p>
+    <w:p>
+      <w:pPr>
+        <w:ind w:firstLine="720"/>
+      </w:pPr>
+      <w:r>
+        <w:t>If facial recognition was improved to the point of virtually zero mis</w:t>
+      </w:r>
+      <w:r>
+        <w:t xml:space="preserve">labels, I’m not sure it would change my answer to the previous question. </w:t>
+      </w:r>
+      <w:r>
+        <w:t xml:space="preserve">The idea of catching known terrorists or </w:t>
+      </w:r>
+      <w:r>
+        <w:t xml:space="preserve">using facial recognition to take attendance for class sounds nice in theory. However, </w:t>
+      </w:r>
+      <w:r>
+        <w:t xml:space="preserve">America was largely built on the idea of personal privacy and wariness of tyranny. </w:t>
+      </w:r>
+      <w:r>
+        <w:t xml:space="preserve">The kinds of information that would be incidentally captured through more noble or even mundane uses of facial recognition </w:t>
+      </w:r>
+      <w:r>
+        <w:t xml:space="preserve">seems too high a price to pay for </w:t>
+      </w:r>
+      <w:r>
+        <w:t>efficiency of tasks already being successfully conducted.</w:t>
+      </w:r>
+    </w:p>
     <w:sectPr>
-      <w:headerReference w:type="default" r:id="rId9"/>
+      <w:headerReference w:type="default" r:id="rId10"/>
       <w:pgSz w:w="12240" w:h="15840"/>
       <w:pgMar w:top="1440" w:right="1440" w:bottom="1440" w:left="1440" w:header="720" w:footer="720" w:gutter="0"/>
       <w:cols w:space="720"/>
@@ -1491,13 +1976,13 @@
       <w:pStyle w:val="Header"/>
     </w:pPr>
     <w:r>
-      <w:t>Updated: 5-</w:t>
+      <w:t xml:space="preserve">Updated: </w:t>
     </w:r>
     <w:r>
-      <w:t>2</w:t>
+      <w:t>6-</w:t>
     </w:r>
     <w:r>
-      <w:t>9</w:t>
+      <w:t>11</w:t>
     </w:r>
     <w:r>
       <w:t>-25</w:t>
@@ -2218,6 +2703,119 @@
       </w:rPr>
     </w:lvl>
   </w:abstractNum>
+  <w:abstractNum w:abstractNumId="5" w15:restartNumberingAfterBreak="0">
+    <w:nsid w:val="7813531C"/>
+    <w:multiLevelType w:val="multilevel"/>
+    <w:tmpl w:val="443866D6"/>
+    <w:lvl w:ilvl="0">
+      <w:start w:val="1"/>
+      <w:numFmt w:val="decimal"/>
+      <w:lvlText w:val="%1."/>
+      <w:lvlJc w:val="left"/>
+      <w:pPr>
+        <w:tabs>
+          <w:tab w:val="num" w:pos="720"/>
+        </w:tabs>
+        <w:ind w:left="720" w:hanging="360"/>
+      </w:pPr>
+    </w:lvl>
+    <w:lvl w:ilvl="1" w:tentative="1">
+      <w:start w:val="1"/>
+      <w:numFmt w:val="decimal"/>
+      <w:lvlText w:val="%2."/>
+      <w:lvlJc w:val="left"/>
+      <w:pPr>
+        <w:tabs>
+          <w:tab w:val="num" w:pos="1440"/>
+        </w:tabs>
+        <w:ind w:left="1440" w:hanging="360"/>
+      </w:pPr>
+    </w:lvl>
+    <w:lvl w:ilvl="2" w:tentative="1">
+      <w:start w:val="1"/>
+      <w:numFmt w:val="decimal"/>
+      <w:lvlText w:val="%3."/>
+      <w:lvlJc w:val="left"/>
+      <w:pPr>
+        <w:tabs>
+          <w:tab w:val="num" w:pos="2160"/>
+        </w:tabs>
+        <w:ind w:left="2160" w:hanging="360"/>
+      </w:pPr>
+    </w:lvl>
+    <w:lvl w:ilvl="3" w:tentative="1">
+      <w:start w:val="1"/>
+      <w:numFmt w:val="decimal"/>
+      <w:lvlText w:val="%4."/>
+      <w:lvlJc w:val="left"/>
+      <w:pPr>
+        <w:tabs>
+          <w:tab w:val="num" w:pos="2880"/>
+        </w:tabs>
+        <w:ind w:left="2880" w:hanging="360"/>
+      </w:pPr>
+    </w:lvl>
+    <w:lvl w:ilvl="4" w:tentative="1">
+      <w:start w:val="1"/>
+      <w:numFmt w:val="decimal"/>
+      <w:lvlText w:val="%5."/>
+      <w:lvlJc w:val="left"/>
+      <w:pPr>
+        <w:tabs>
+          <w:tab w:val="num" w:pos="3600"/>
+        </w:tabs>
+        <w:ind w:left="3600" w:hanging="360"/>
+      </w:pPr>
+    </w:lvl>
+    <w:lvl w:ilvl="5" w:tentative="1">
+      <w:start w:val="1"/>
+      <w:numFmt w:val="decimal"/>
+      <w:lvlText w:val="%6."/>
+      <w:lvlJc w:val="left"/>
+      <w:pPr>
+        <w:tabs>
+          <w:tab w:val="num" w:pos="4320"/>
+        </w:tabs>
+        <w:ind w:left="4320" w:hanging="360"/>
+      </w:pPr>
+    </w:lvl>
+    <w:lvl w:ilvl="6" w:tentative="1">
+      <w:start w:val="1"/>
+      <w:numFmt w:val="decimal"/>
+      <w:lvlText w:val="%7."/>
+      <w:lvlJc w:val="left"/>
+      <w:pPr>
+        <w:tabs>
+          <w:tab w:val="num" w:pos="5040"/>
+        </w:tabs>
+        <w:ind w:left="5040" w:hanging="360"/>
+      </w:pPr>
+    </w:lvl>
+    <w:lvl w:ilvl="7" w:tentative="1">
+      <w:start w:val="1"/>
+      <w:numFmt w:val="decimal"/>
+      <w:lvlText w:val="%8."/>
+      <w:lvlJc w:val="left"/>
+      <w:pPr>
+        <w:tabs>
+          <w:tab w:val="num" w:pos="5760"/>
+        </w:tabs>
+        <w:ind w:left="5760" w:hanging="360"/>
+      </w:pPr>
+    </w:lvl>
+    <w:lvl w:ilvl="8" w:tentative="1">
+      <w:start w:val="1"/>
+      <w:numFmt w:val="decimal"/>
+      <w:lvlText w:val="%9."/>
+      <w:lvlJc w:val="left"/>
+      <w:pPr>
+        <w:tabs>
+          <w:tab w:val="num" w:pos="6480"/>
+        </w:tabs>
+        <w:ind w:left="6480" w:hanging="360"/>
+      </w:pPr>
+    </w:lvl>
+  </w:abstractNum>
   <w:num w:numId="1" w16cid:durableId="484780339">
     <w:abstractNumId w:val="2"/>
   </w:num>
@@ -2232,6 +2830,9 @@
   </w:num>
   <w:num w:numId="5" w16cid:durableId="547835740">
     <w:abstractNumId w:val="1"/>
+  </w:num>
+  <w:num w:numId="6" w16cid:durableId="1233082941">
+    <w:abstractNumId w:val="5"/>
   </w:num>
 </w:numbering>
 </file>

</xml_diff>

<commit_message>
Completed Week 7 of Summer 1 minimester
</commit_message>
<xml_diff>
--- a/Vital_Skills_for_Data_Scientists/Ethical Issues Discussion Posts.docx
+++ b/Vital_Skills_for_Data_Scientists/Ethical Issues Discussion Posts.docx
@@ -1906,6 +1906,376 @@
       </w:r>
       <w:r>
         <w:t>efficiency of tasks already being successfully conducted.</w:t>
+      </w:r>
+    </w:p>
+    <w:p>
+      <w:pPr>
+        <w:pStyle w:val="Heading1"/>
+      </w:pPr>
+      <w:r>
+        <w:t>Gene Editing and Neurological Interventions</w:t>
+      </w:r>
+    </w:p>
+    <w:p>
+      <w:pPr>
+        <w:numPr>
+          <w:ilvl w:val="0"/>
+          <w:numId w:val="7"/>
+        </w:numPr>
+        <w:spacing w:line="240" w:lineRule="auto"/>
+        <w:rPr>
+          <w:b/>
+          <w:bCs/>
+        </w:rPr>
+      </w:pPr>
+      <w:r>
+        <w:rPr>
+          <w:b/>
+          <w:bCs/>
+        </w:rPr>
+        <w:t xml:space="preserve">Under what conditions do you think it is ok to change the capabilities of a human being via gene editing and/or neurological intervention?   E.g. diseases that significantly impact the length and quality of </w:t>
+      </w:r>
+      <w:proofErr w:type="gramStart"/>
+      <w:r>
+        <w:rPr>
+          <w:b/>
+          <w:bCs/>
+        </w:rPr>
+        <w:t>life?</w:t>
+      </w:r>
+      <w:proofErr w:type="gramEnd"/>
+      <w:r>
+        <w:rPr>
+          <w:b/>
+          <w:bCs/>
+        </w:rPr>
+        <w:t xml:space="preserve"> Conditions that make certain people less physically or mentally capable than others?   Creating AI-enhanced superhumans, if we ever can?    What is the basis for your opinion (can be anything that is meaningful to you)?</w:t>
+      </w:r>
+    </w:p>
+    <w:p>
+      <w:pPr>
+        <w:numPr>
+          <w:ilvl w:val="0"/>
+          <w:numId w:val="7"/>
+        </w:numPr>
+        <w:spacing w:line="240" w:lineRule="auto"/>
+        <w:rPr>
+          <w:b/>
+          <w:bCs/>
+        </w:rPr>
+      </w:pPr>
+      <w:r>
+        <w:rPr>
+          <w:b/>
+          <w:bCs/>
+        </w:rPr>
+        <w:t xml:space="preserve">For these interventions to progress and succeed, significant involvement from data scientists will be required.   What do you think the stance of the data science community should be with respect to doing such work?   This could include </w:t>
+      </w:r>
+      <w:proofErr w:type="gramStart"/>
+      <w:r>
+        <w:rPr>
+          <w:b/>
+          <w:bCs/>
+        </w:rPr>
+        <w:t>whether or not</w:t>
+      </w:r>
+      <w:proofErr w:type="gramEnd"/>
+      <w:r>
+        <w:rPr>
+          <w:b/>
+          <w:bCs/>
+        </w:rPr>
+        <w:t xml:space="preserve">, or under what conditions, you think data scientists should work on these problems; what obligations you feel the data science community </w:t>
+      </w:r>
+      <w:proofErr w:type="gramStart"/>
+      <w:r>
+        <w:rPr>
+          <w:b/>
+          <w:bCs/>
+        </w:rPr>
+        <w:t>has to</w:t>
+      </w:r>
+      <w:proofErr w:type="gramEnd"/>
+      <w:r>
+        <w:rPr>
+          <w:b/>
+          <w:bCs/>
+        </w:rPr>
+        <w:t xml:space="preserve"> be part of the broader ethical discussion on these topics; or other aspects that you feel are important.</w:t>
+      </w:r>
+    </w:p>
+    <w:p>
+      <w:pPr>
+        <w:ind w:firstLine="360"/>
+      </w:pPr>
+      <w:r>
+        <w:t xml:space="preserve">I believe that gene editing in humans should have two conditions: </w:t>
+      </w:r>
+      <w:r>
+        <w:t>(1) the individual themself must be capable and allowed to make this decision</w:t>
+      </w:r>
+      <w:r>
+        <w:t xml:space="preserve"> and (2) the changes should only be ones that </w:t>
+      </w:r>
+      <w:r>
+        <w:t xml:space="preserve">combat existing diseases or illnesses in the individual at hand. This is, of course, </w:t>
+      </w:r>
+      <w:r>
+        <w:t xml:space="preserve">under the </w:t>
+      </w:r>
+      <w:r>
+        <w:lastRenderedPageBreak/>
+        <w:t xml:space="preserve">assumption that these edits have been thoroughly studied </w:t>
+      </w:r>
+      <w:proofErr w:type="gramStart"/>
+      <w:r>
+        <w:t>in</w:t>
+      </w:r>
+      <w:proofErr w:type="gramEnd"/>
+      <w:r>
+        <w:t xml:space="preserve"> non-humans before moving to humans. I strongly disagree with the idea of “enhancing” humans through gene editing</w:t>
+      </w:r>
+      <w:r>
+        <w:t xml:space="preserve"> in any way, shape, or form.</w:t>
+      </w:r>
+      <w:r>
+        <w:t xml:space="preserve"> In fact, I am inclined to </w:t>
+      </w:r>
+      <w:r>
+        <w:t>support</w:t>
+      </w:r>
+      <w:r>
+        <w:t xml:space="preserve"> a hard line against gene editing in humans at all</w:t>
+      </w:r>
+      <w:r>
+        <w:t xml:space="preserve"> due to the unbounded risks of this technology</w:t>
+      </w:r>
+      <w:r>
+        <w:t>.</w:t>
+      </w:r>
+      <w:r>
+        <w:t xml:space="preserve"> (The movie GATTACA</w:t>
+      </w:r>
+      <w:r>
+        <w:t xml:space="preserve"> and horrific historic genocides such as the Holocaust</w:t>
+      </w:r>
+      <w:r>
+        <w:t xml:space="preserve"> come to mind.)</w:t>
+      </w:r>
+      <w:r>
+        <w:t xml:space="preserve"> However, I </w:t>
+      </w:r>
+      <w:r>
+        <w:t xml:space="preserve">cannot help but see the world of difference it would make for those who suffer chronic and/or degenerative illnesses. </w:t>
+      </w:r>
+      <w:r>
+        <w:t xml:space="preserve">In this case, if it is possible to heal the sick, </w:t>
+      </w:r>
+      <w:r>
+        <w:t xml:space="preserve">is it not in fact our responsibility to at least give them the option? </w:t>
+      </w:r>
+    </w:p>
+    <w:p>
+      <w:pPr>
+        <w:ind w:firstLine="360"/>
+      </w:pPr>
+      <w:r>
+        <w:t xml:space="preserve">If the data science community has any role in </w:t>
+      </w:r>
+      <w:r>
+        <w:t xml:space="preserve">participating in the ethical decisions of these technologies, it would be pushing for regulations and limitations </w:t>
+      </w:r>
+      <w:r>
+        <w:t xml:space="preserve">as soon as possible. Preferably, these regulations would be in place before the technology was fully capable and put into the public sector. </w:t>
+      </w:r>
+      <w:r>
+        <w:t>These limitations should be clearly outlined on the state and international levels with significant</w:t>
+      </w:r>
+      <w:r>
+        <w:t xml:space="preserve"> repercussions for anyone, doctors</w:t>
+      </w:r>
+      <w:proofErr w:type="gramStart"/>
+      <w:r>
+        <w:t>, data</w:t>
+      </w:r>
+      <w:proofErr w:type="gramEnd"/>
+      <w:r>
+        <w:t xml:space="preserve"> scientists, patients, and the like, that use </w:t>
+      </w:r>
+      <w:r>
+        <w:t xml:space="preserve">these tools for reasons outside of what is codified. Furthermore, data scientists need to be aware of how the technology that they are </w:t>
+      </w:r>
+      <w:r>
+        <w:t xml:space="preserve">developing will be used, think through the other uses it could have (good or bad), and refuse to continue </w:t>
+      </w:r>
+      <w:proofErr w:type="gramStart"/>
+      <w:r>
+        <w:t>work</w:t>
+      </w:r>
+      <w:proofErr w:type="gramEnd"/>
+      <w:r>
+        <w:t xml:space="preserve"> if any ethical issues </w:t>
+      </w:r>
+      <w:r>
+        <w:t>surrounding the project are not dealt with.</w:t>
+      </w:r>
+    </w:p>
+    <w:p>
+      <w:pPr>
+        <w:pStyle w:val="Heading1"/>
+      </w:pPr>
+      <w:r>
+        <w:t>The Future of Work</w:t>
+      </w:r>
+    </w:p>
+    <w:p>
+      <w:pPr>
+        <w:spacing w:line="240" w:lineRule="auto"/>
+        <w:rPr>
+          <w:b/>
+          <w:bCs/>
+        </w:rPr>
+      </w:pPr>
+      <w:r>
+        <w:rPr>
+          <w:b/>
+          <w:bCs/>
+        </w:rPr>
+        <w:t>Provide an answer of 1-2 paragraphs to at least two of the following questions:</w:t>
+      </w:r>
+    </w:p>
+    <w:p>
+      <w:pPr>
+        <w:numPr>
+          <w:ilvl w:val="0"/>
+          <w:numId w:val="8"/>
+        </w:numPr>
+        <w:spacing w:line="240" w:lineRule="auto"/>
+        <w:rPr>
+          <w:b/>
+          <w:bCs/>
+        </w:rPr>
+      </w:pPr>
+      <w:r>
+        <w:rPr>
+          <w:b/>
+          <w:bCs/>
+        </w:rPr>
+        <w:t>Do the people or organizations that are behind the changes which cause jobs to disappear have an obligation to help the people who lose jobs?</w:t>
+      </w:r>
+    </w:p>
+    <w:p>
+      <w:pPr>
+        <w:numPr>
+          <w:ilvl w:val="0"/>
+          <w:numId w:val="8"/>
+        </w:numPr>
+        <w:spacing w:line="240" w:lineRule="auto"/>
+        <w:rPr>
+          <w:b/>
+          <w:bCs/>
+        </w:rPr>
+      </w:pPr>
+      <w:r>
+        <w:rPr>
+          <w:b/>
+          <w:bCs/>
+        </w:rPr>
+        <w:t>Who has an obligation to help people retrain – governments, companies, …?</w:t>
+      </w:r>
+    </w:p>
+    <w:p>
+      <w:pPr>
+        <w:numPr>
+          <w:ilvl w:val="0"/>
+          <w:numId w:val="8"/>
+        </w:numPr>
+        <w:spacing w:line="240" w:lineRule="auto"/>
+        <w:rPr>
+          <w:b/>
+          <w:bCs/>
+        </w:rPr>
+      </w:pPr>
+      <w:r>
+        <w:rPr>
+          <w:b/>
+          <w:bCs/>
+        </w:rPr>
+        <w:t xml:space="preserve">In times of rapid job </w:t>
+      </w:r>
+      <w:proofErr w:type="gramStart"/>
+      <w:r>
+        <w:rPr>
+          <w:b/>
+          <w:bCs/>
+        </w:rPr>
+        <w:t>dislocations</w:t>
+      </w:r>
+      <w:proofErr w:type="gramEnd"/>
+      <w:r>
+        <w:rPr>
+          <w:b/>
+          <w:bCs/>
+        </w:rPr>
+        <w:t>, do governments or past employers have an obligation to provide greater safety nets for people who lose jobs?</w:t>
+      </w:r>
+    </w:p>
+    <w:p>
+      <w:pPr>
+        <w:numPr>
+          <w:ilvl w:val="0"/>
+          <w:numId w:val="8"/>
+        </w:numPr>
+        <w:spacing w:line="240" w:lineRule="auto"/>
+        <w:rPr>
+          <w:b/>
+          <w:bCs/>
+        </w:rPr>
+      </w:pPr>
+      <w:r>
+        <w:rPr>
+          <w:b/>
+          <w:bCs/>
+        </w:rPr>
+        <w:t>Will we enter a world where there is sufficient wealth for all but not sufficient work for all – and if so, should society provide a guaranteed basic income for all?</w:t>
+      </w:r>
+    </w:p>
+    <w:p>
+      <w:pPr>
+        <w:ind w:firstLine="360"/>
+      </w:pPr>
+      <w:r>
+        <w:lastRenderedPageBreak/>
+        <w:t xml:space="preserve">I do not think the individuals or organizations that </w:t>
+      </w:r>
+      <w:r>
+        <w:t xml:space="preserve">are creating technologies that replace human jobs have an obligation to the people who are affected by these changes. If there is an entity that has this obligation, it is the government. However, </w:t>
+      </w:r>
+      <w:r>
+        <w:t xml:space="preserve">it may be in the best interest of the businesses creating this technology to consider doing so. </w:t>
+      </w:r>
+      <w:r>
+        <w:t xml:space="preserve">Disregarding the inevitable PR bonus, training recently unemployed </w:t>
+      </w:r>
+      <w:proofErr w:type="gramStart"/>
+      <w:r>
+        <w:t>individuals</w:t>
+      </w:r>
+      <w:proofErr w:type="gramEnd"/>
+      <w:r>
+        <w:t xml:space="preserve"> how to </w:t>
+      </w:r>
+      <w:r>
+        <w:t xml:space="preserve">do new jobs for your own company would be beneficial for both as the </w:t>
+      </w:r>
+      <w:r>
+        <w:t xml:space="preserve">individuals may find new employment quickly, and the company will not struggle to find new </w:t>
+      </w:r>
+      <w:r>
+        <w:t xml:space="preserve">skillsets that may not be widely found during this transition. Furthermore, it would instill company loyalty and reduce </w:t>
+      </w:r>
+      <w:r>
+        <w:t>HR costs from high turnover.</w:t>
       </w:r>
     </w:p>
     <w:sectPr>
@@ -1982,7 +2352,7 @@
       <w:t>6-</w:t>
     </w:r>
     <w:r>
-      <w:t>11</w:t>
+      <w:t>22</w:t>
     </w:r>
     <w:r>
       <w:t>-25</w:t>
@@ -1994,6 +2364,119 @@
 <file path=word/numbering.xml><?xml version="1.0" encoding="utf-8"?>
 <w:numbering xmlns:wpc="http://schemas.microsoft.com/office/word/2010/wordprocessingCanvas" xmlns:cx="http://schemas.microsoft.com/office/drawing/2014/chartex" xmlns:cx1="http://schemas.microsoft.com/office/drawing/2015/9/8/chartex" xmlns:cx2="http://schemas.microsoft.com/office/drawing/2015/10/21/chartex" xmlns:cx3="http://schemas.microsoft.com/office/drawing/2016/5/9/chartex" xmlns:cx4="http://schemas.microsoft.com/office/drawing/2016/5/10/chartex" xmlns:cx5="http://schemas.microsoft.com/office/drawing/2016/5/11/chartex" xmlns:cx6="http://schemas.microsoft.com/office/drawing/2016/5/12/chartex" xmlns:cx7="http://schemas.microsoft.com/office/drawing/2016/5/13/chartex" xmlns:cx8="http://schemas.microsoft.com/office/drawing/2016/5/14/chartex" xmlns:mc="http://schemas.openxmlformats.org/markup-compatibility/2006" xmlns:aink="http://schemas.microsoft.com/office/drawing/2016/ink" xmlns:am3d="http://schemas.microsoft.com/office/drawing/2017/model3d" xmlns:o="urn:schemas-microsoft-com:office:office" xmlns:oel="http://schemas.microsoft.com/office/2019/extlst" xmlns:r="http://schemas.openxmlformats.org/officeDocument/2006/relationships" xmlns:m="http://schemas.openxmlformats.org/officeDocument/2006/math" xmlns:v="urn:schemas-microsoft-com:vml" xmlns:wp14="http://schemas.microsoft.com/office/word/2010/wordprocessingDrawing" xmlns:wp="http://schemas.openxmlformats.org/drawingml/2006/wordprocessingDrawing" xmlns:w10="urn:schemas-microsoft-com:office:word" xmlns:w="http://schemas.openxmlformats.org/wordprocessingml/2006/main" xmlns:w14="http://schemas.microsoft.com/office/word/2010/wordml" xmlns:w15="http://schemas.microsoft.com/office/word/2012/wordml" xmlns:w16cex="http://schemas.microsoft.com/office/word/2018/wordml/cex" xmlns:w16cid="http://schemas.microsoft.com/office/word/2016/wordml/cid" xmlns:w16="http://schemas.microsoft.com/office/word/2018/wordml" xmlns:w16du="http://schemas.microsoft.com/office/word/2023/wordml/word16du" xmlns:w16sdtdh="http://schemas.microsoft.com/office/word/2020/wordml/sdtdatahash" xmlns:w16sdtfl="http://schemas.microsoft.com/office/word/2024/wordml/sdtformatlock" xmlns:w16se="http://schemas.microsoft.com/office/word/2015/wordml/symex" xmlns:wpg="http://schemas.microsoft.com/office/word/2010/wordprocessingGroup" xmlns:wpi="http://schemas.microsoft.com/office/word/2010/wordprocessingInk" xmlns:wne="http://schemas.microsoft.com/office/word/2006/wordml" xmlns:wps="http://schemas.microsoft.com/office/word/2010/wordprocessingShape" mc:Ignorable="w14 w15 w16se w16cid w16 w16cex w16sdtdh w16sdtfl w16du wp14">
   <w:abstractNum w:abstractNumId="0" w15:restartNumberingAfterBreak="0">
+    <w:nsid w:val="0D325638"/>
+    <w:multiLevelType w:val="multilevel"/>
+    <w:tmpl w:val="B1942C62"/>
+    <w:lvl w:ilvl="0">
+      <w:start w:val="1"/>
+      <w:numFmt w:val="decimal"/>
+      <w:lvlText w:val="%1."/>
+      <w:lvlJc w:val="left"/>
+      <w:pPr>
+        <w:tabs>
+          <w:tab w:val="num" w:pos="720"/>
+        </w:tabs>
+        <w:ind w:left="720" w:hanging="360"/>
+      </w:pPr>
+    </w:lvl>
+    <w:lvl w:ilvl="1" w:tentative="1">
+      <w:start w:val="1"/>
+      <w:numFmt w:val="decimal"/>
+      <w:lvlText w:val="%2."/>
+      <w:lvlJc w:val="left"/>
+      <w:pPr>
+        <w:tabs>
+          <w:tab w:val="num" w:pos="1440"/>
+        </w:tabs>
+        <w:ind w:left="1440" w:hanging="360"/>
+      </w:pPr>
+    </w:lvl>
+    <w:lvl w:ilvl="2" w:tentative="1">
+      <w:start w:val="1"/>
+      <w:numFmt w:val="decimal"/>
+      <w:lvlText w:val="%3."/>
+      <w:lvlJc w:val="left"/>
+      <w:pPr>
+        <w:tabs>
+          <w:tab w:val="num" w:pos="2160"/>
+        </w:tabs>
+        <w:ind w:left="2160" w:hanging="360"/>
+      </w:pPr>
+    </w:lvl>
+    <w:lvl w:ilvl="3" w:tentative="1">
+      <w:start w:val="1"/>
+      <w:numFmt w:val="decimal"/>
+      <w:lvlText w:val="%4."/>
+      <w:lvlJc w:val="left"/>
+      <w:pPr>
+        <w:tabs>
+          <w:tab w:val="num" w:pos="2880"/>
+        </w:tabs>
+        <w:ind w:left="2880" w:hanging="360"/>
+      </w:pPr>
+    </w:lvl>
+    <w:lvl w:ilvl="4" w:tentative="1">
+      <w:start w:val="1"/>
+      <w:numFmt w:val="decimal"/>
+      <w:lvlText w:val="%5."/>
+      <w:lvlJc w:val="left"/>
+      <w:pPr>
+        <w:tabs>
+          <w:tab w:val="num" w:pos="3600"/>
+        </w:tabs>
+        <w:ind w:left="3600" w:hanging="360"/>
+      </w:pPr>
+    </w:lvl>
+    <w:lvl w:ilvl="5" w:tentative="1">
+      <w:start w:val="1"/>
+      <w:numFmt w:val="decimal"/>
+      <w:lvlText w:val="%6."/>
+      <w:lvlJc w:val="left"/>
+      <w:pPr>
+        <w:tabs>
+          <w:tab w:val="num" w:pos="4320"/>
+        </w:tabs>
+        <w:ind w:left="4320" w:hanging="360"/>
+      </w:pPr>
+    </w:lvl>
+    <w:lvl w:ilvl="6" w:tentative="1">
+      <w:start w:val="1"/>
+      <w:numFmt w:val="decimal"/>
+      <w:lvlText w:val="%7."/>
+      <w:lvlJc w:val="left"/>
+      <w:pPr>
+        <w:tabs>
+          <w:tab w:val="num" w:pos="5040"/>
+        </w:tabs>
+        <w:ind w:left="5040" w:hanging="360"/>
+      </w:pPr>
+    </w:lvl>
+    <w:lvl w:ilvl="7" w:tentative="1">
+      <w:start w:val="1"/>
+      <w:numFmt w:val="decimal"/>
+      <w:lvlText w:val="%8."/>
+      <w:lvlJc w:val="left"/>
+      <w:pPr>
+        <w:tabs>
+          <w:tab w:val="num" w:pos="5760"/>
+        </w:tabs>
+        <w:ind w:left="5760" w:hanging="360"/>
+      </w:pPr>
+    </w:lvl>
+    <w:lvl w:ilvl="8" w:tentative="1">
+      <w:start w:val="1"/>
+      <w:numFmt w:val="decimal"/>
+      <w:lvlText w:val="%9."/>
+      <w:lvlJc w:val="left"/>
+      <w:pPr>
+        <w:tabs>
+          <w:tab w:val="num" w:pos="6480"/>
+        </w:tabs>
+        <w:ind w:left="6480" w:hanging="360"/>
+      </w:pPr>
+    </w:lvl>
+  </w:abstractNum>
+  <w:abstractNum w:abstractNumId="1" w15:restartNumberingAfterBreak="0">
     <w:nsid w:val="1AB71663"/>
     <w:multiLevelType w:val="multilevel"/>
     <w:tmpl w:val="151C484A"/>
@@ -2142,7 +2625,7 @@
       </w:rPr>
     </w:lvl>
   </w:abstractNum>
-  <w:abstractNum w:abstractNumId="1" w15:restartNumberingAfterBreak="0">
+  <w:abstractNum w:abstractNumId="2" w15:restartNumberingAfterBreak="0">
     <w:nsid w:val="2DB648AB"/>
     <w:multiLevelType w:val="multilevel"/>
     <w:tmpl w:val="F97E0522"/>
@@ -2291,7 +2774,7 @@
       </w:rPr>
     </w:lvl>
   </w:abstractNum>
-  <w:abstractNum w:abstractNumId="2" w15:restartNumberingAfterBreak="0">
+  <w:abstractNum w:abstractNumId="3" w15:restartNumberingAfterBreak="0">
     <w:nsid w:val="377F52B6"/>
     <w:multiLevelType w:val="hybridMultilevel"/>
     <w:tmpl w:val="B902372E"/>
@@ -2405,7 +2888,7 @@
       </w:rPr>
     </w:lvl>
   </w:abstractNum>
-  <w:abstractNum w:abstractNumId="3" w15:restartNumberingAfterBreak="0">
+  <w:abstractNum w:abstractNumId="4" w15:restartNumberingAfterBreak="0">
     <w:nsid w:val="4D532138"/>
     <w:multiLevelType w:val="multilevel"/>
     <w:tmpl w:val="10366234"/>
@@ -2554,7 +3037,120 @@
       </w:rPr>
     </w:lvl>
   </w:abstractNum>
-  <w:abstractNum w:abstractNumId="4" w15:restartNumberingAfterBreak="0">
+  <w:abstractNum w:abstractNumId="5" w15:restartNumberingAfterBreak="0">
+    <w:nsid w:val="4DBF52C6"/>
+    <w:multiLevelType w:val="multilevel"/>
+    <w:tmpl w:val="8EA48E5E"/>
+    <w:lvl w:ilvl="0">
+      <w:start w:val="1"/>
+      <w:numFmt w:val="decimal"/>
+      <w:lvlText w:val="%1."/>
+      <w:lvlJc w:val="left"/>
+      <w:pPr>
+        <w:tabs>
+          <w:tab w:val="num" w:pos="720"/>
+        </w:tabs>
+        <w:ind w:left="720" w:hanging="360"/>
+      </w:pPr>
+    </w:lvl>
+    <w:lvl w:ilvl="1" w:tentative="1">
+      <w:start w:val="1"/>
+      <w:numFmt w:val="decimal"/>
+      <w:lvlText w:val="%2."/>
+      <w:lvlJc w:val="left"/>
+      <w:pPr>
+        <w:tabs>
+          <w:tab w:val="num" w:pos="1440"/>
+        </w:tabs>
+        <w:ind w:left="1440" w:hanging="360"/>
+      </w:pPr>
+    </w:lvl>
+    <w:lvl w:ilvl="2" w:tentative="1">
+      <w:start w:val="1"/>
+      <w:numFmt w:val="decimal"/>
+      <w:lvlText w:val="%3."/>
+      <w:lvlJc w:val="left"/>
+      <w:pPr>
+        <w:tabs>
+          <w:tab w:val="num" w:pos="2160"/>
+        </w:tabs>
+        <w:ind w:left="2160" w:hanging="360"/>
+      </w:pPr>
+    </w:lvl>
+    <w:lvl w:ilvl="3" w:tentative="1">
+      <w:start w:val="1"/>
+      <w:numFmt w:val="decimal"/>
+      <w:lvlText w:val="%4."/>
+      <w:lvlJc w:val="left"/>
+      <w:pPr>
+        <w:tabs>
+          <w:tab w:val="num" w:pos="2880"/>
+        </w:tabs>
+        <w:ind w:left="2880" w:hanging="360"/>
+      </w:pPr>
+    </w:lvl>
+    <w:lvl w:ilvl="4" w:tentative="1">
+      <w:start w:val="1"/>
+      <w:numFmt w:val="decimal"/>
+      <w:lvlText w:val="%5."/>
+      <w:lvlJc w:val="left"/>
+      <w:pPr>
+        <w:tabs>
+          <w:tab w:val="num" w:pos="3600"/>
+        </w:tabs>
+        <w:ind w:left="3600" w:hanging="360"/>
+      </w:pPr>
+    </w:lvl>
+    <w:lvl w:ilvl="5" w:tentative="1">
+      <w:start w:val="1"/>
+      <w:numFmt w:val="decimal"/>
+      <w:lvlText w:val="%6."/>
+      <w:lvlJc w:val="left"/>
+      <w:pPr>
+        <w:tabs>
+          <w:tab w:val="num" w:pos="4320"/>
+        </w:tabs>
+        <w:ind w:left="4320" w:hanging="360"/>
+      </w:pPr>
+    </w:lvl>
+    <w:lvl w:ilvl="6" w:tentative="1">
+      <w:start w:val="1"/>
+      <w:numFmt w:val="decimal"/>
+      <w:lvlText w:val="%7."/>
+      <w:lvlJc w:val="left"/>
+      <w:pPr>
+        <w:tabs>
+          <w:tab w:val="num" w:pos="5040"/>
+        </w:tabs>
+        <w:ind w:left="5040" w:hanging="360"/>
+      </w:pPr>
+    </w:lvl>
+    <w:lvl w:ilvl="7" w:tentative="1">
+      <w:start w:val="1"/>
+      <w:numFmt w:val="decimal"/>
+      <w:lvlText w:val="%8."/>
+      <w:lvlJc w:val="left"/>
+      <w:pPr>
+        <w:tabs>
+          <w:tab w:val="num" w:pos="5760"/>
+        </w:tabs>
+        <w:ind w:left="5760" w:hanging="360"/>
+      </w:pPr>
+    </w:lvl>
+    <w:lvl w:ilvl="8" w:tentative="1">
+      <w:start w:val="1"/>
+      <w:numFmt w:val="decimal"/>
+      <w:lvlText w:val="%9."/>
+      <w:lvlJc w:val="left"/>
+      <w:pPr>
+        <w:tabs>
+          <w:tab w:val="num" w:pos="6480"/>
+        </w:tabs>
+        <w:ind w:left="6480" w:hanging="360"/>
+      </w:pPr>
+    </w:lvl>
+  </w:abstractNum>
+  <w:abstractNum w:abstractNumId="6" w15:restartNumberingAfterBreak="0">
     <w:nsid w:val="72F91B09"/>
     <w:multiLevelType w:val="multilevel"/>
     <w:tmpl w:val="AC2825E4"/>
@@ -2703,7 +3299,7 @@
       </w:rPr>
     </w:lvl>
   </w:abstractNum>
-  <w:abstractNum w:abstractNumId="5" w15:restartNumberingAfterBreak="0">
+  <w:abstractNum w:abstractNumId="7" w15:restartNumberingAfterBreak="0">
     <w:nsid w:val="7813531C"/>
     <w:multiLevelType w:val="multilevel"/>
     <w:tmpl w:val="443866D6"/>
@@ -2817,22 +3413,28 @@
     </w:lvl>
   </w:abstractNum>
   <w:num w:numId="1" w16cid:durableId="484780339">
+    <w:abstractNumId w:val="3"/>
+  </w:num>
+  <w:num w:numId="2" w16cid:durableId="1256939367">
+    <w:abstractNumId w:val="1"/>
+  </w:num>
+  <w:num w:numId="3" w16cid:durableId="1726953705">
+    <w:abstractNumId w:val="4"/>
+  </w:num>
+  <w:num w:numId="4" w16cid:durableId="254243316">
+    <w:abstractNumId w:val="6"/>
+  </w:num>
+  <w:num w:numId="5" w16cid:durableId="547835740">
     <w:abstractNumId w:val="2"/>
   </w:num>
-  <w:num w:numId="2" w16cid:durableId="1256939367">
+  <w:num w:numId="6" w16cid:durableId="1233082941">
+    <w:abstractNumId w:val="7"/>
+  </w:num>
+  <w:num w:numId="7" w16cid:durableId="227769945">
+    <w:abstractNumId w:val="5"/>
+  </w:num>
+  <w:num w:numId="8" w16cid:durableId="343754372">
     <w:abstractNumId w:val="0"/>
-  </w:num>
-  <w:num w:numId="3" w16cid:durableId="1726953705">
-    <w:abstractNumId w:val="3"/>
-  </w:num>
-  <w:num w:numId="4" w16cid:durableId="254243316">
-    <w:abstractNumId w:val="4"/>
-  </w:num>
-  <w:num w:numId="5" w16cid:durableId="547835740">
-    <w:abstractNumId w:val="1"/>
-  </w:num>
-  <w:num w:numId="6" w16cid:durableId="1233082941">
-    <w:abstractNumId w:val="5"/>
   </w:num>
 </w:numbering>
 </file>

</xml_diff>

<commit_message>
completed Summer 1 courses
</commit_message>
<xml_diff>
--- a/Vital_Skills_for_Data_Scientists/Ethical Issues Discussion Posts.docx
+++ b/Vital_Skills_for_Data_Scientists/Ethical Issues Discussion Posts.docx
@@ -2278,8 +2278,381 @@
         <w:t>HR costs from high turnover.</w:t>
       </w:r>
     </w:p>
+    <w:p>
+      <w:pPr>
+        <w:pStyle w:val="Heading1"/>
+      </w:pPr>
+      <w:r>
+        <w:t>Report #</w:t>
+      </w:r>
+      <w:r>
+        <w:t>3</w:t>
+      </w:r>
+    </w:p>
+    <w:p>
+      <w:pPr>
+        <w:spacing w:line="240" w:lineRule="auto"/>
+        <w:rPr>
+          <w:b/>
+          <w:bCs/>
+        </w:rPr>
+      </w:pPr>
+      <w:r>
+        <w:rPr>
+          <w:b/>
+          <w:bCs/>
+        </w:rPr>
+        <w:t>Write a report of 500-800 words that includes:</w:t>
+      </w:r>
+    </w:p>
+    <w:p>
+      <w:pPr>
+        <w:numPr>
+          <w:ilvl w:val="0"/>
+          <w:numId w:val="4"/>
+        </w:numPr>
+        <w:spacing w:line="240" w:lineRule="auto"/>
+        <w:rPr>
+          <w:b/>
+          <w:bCs/>
+        </w:rPr>
+      </w:pPr>
+      <w:r>
+        <w:rPr>
+          <w:b/>
+          <w:bCs/>
+        </w:rPr>
+        <w:t>The reference information for the article (title, author, where and when published, link if online)</w:t>
+      </w:r>
+    </w:p>
+    <w:p>
+      <w:pPr>
+        <w:numPr>
+          <w:ilvl w:val="0"/>
+          <w:numId w:val="4"/>
+        </w:numPr>
+        <w:spacing w:line="240" w:lineRule="auto"/>
+        <w:rPr>
+          <w:b/>
+          <w:bCs/>
+        </w:rPr>
+      </w:pPr>
+      <w:r>
+        <w:rPr>
+          <w:b/>
+          <w:bCs/>
+        </w:rPr>
+        <w:t>A summary of the content of the article</w:t>
+      </w:r>
+    </w:p>
+    <w:p>
+      <w:pPr>
+        <w:numPr>
+          <w:ilvl w:val="0"/>
+          <w:numId w:val="4"/>
+        </w:numPr>
+        <w:spacing w:line="240" w:lineRule="auto"/>
+        <w:rPr>
+          <w:b/>
+          <w:bCs/>
+        </w:rPr>
+      </w:pPr>
+      <w:r>
+        <w:rPr>
+          <w:b/>
+          <w:bCs/>
+        </w:rPr>
+        <w:t>The issue(s) in data ethics that this article is relevant to</w:t>
+      </w:r>
+    </w:p>
+    <w:p>
+      <w:pPr>
+        <w:numPr>
+          <w:ilvl w:val="0"/>
+          <w:numId w:val="4"/>
+        </w:numPr>
+        <w:spacing w:line="240" w:lineRule="auto"/>
+        <w:rPr>
+          <w:b/>
+          <w:bCs/>
+        </w:rPr>
+      </w:pPr>
+      <w:r>
+        <w:rPr>
+          <w:b/>
+          <w:bCs/>
+        </w:rPr>
+        <w:t>Your assessment of whether the issues discussed in the article are being handled and resolved properly, and what additional steps you feel should be considered.  Please refer to at least one ethical framework in making this assessment</w:t>
+      </w:r>
+    </w:p>
+    <w:p>
+      <w:pPr>
+        <w:spacing w:line="240" w:lineRule="auto"/>
+        <w:ind w:left="720" w:hanging="720"/>
+      </w:pPr>
+      <w:r>
+        <w:t>Capps, R</w:t>
+      </w:r>
+      <w:r>
+        <w:t xml:space="preserve">. (2025). “AI Might Take Your Job. Here Are 22 New Ones It Could Give You.” </w:t>
+      </w:r>
+      <w:r>
+        <w:rPr>
+          <w:i/>
+          <w:iCs/>
+        </w:rPr>
+        <w:t>New York Times</w:t>
+      </w:r>
+      <w:r>
+        <w:t xml:space="preserve">. </w:t>
+      </w:r>
+      <w:hyperlink r:id="rId10" w:history="1">
+        <w:r>
+          <w:rPr>
+            <w:rStyle w:val="Hyperlink"/>
+          </w:rPr>
+          <w:t>https://www.nytimes.com/2025/06/17/magazine/ai-new-jobs.html?smid=url-share</w:t>
+        </w:r>
+      </w:hyperlink>
+      <w:r>
+        <w:t xml:space="preserve">. </w:t>
+      </w:r>
+    </w:p>
+    <w:p>
+      <w:pPr>
+        <w:ind w:firstLine="720"/>
+      </w:pPr>
+      <w:r>
+        <w:t xml:space="preserve">Capps </w:t>
+      </w:r>
+      <w:r>
+        <w:t xml:space="preserve">reflects on the threat to the job market that AI poses and shares </w:t>
+      </w:r>
+      <w:r>
+        <w:t xml:space="preserve">thoughts on how AI will change many traditional jobs and what kinds of new jobs will be created through this technological shift. He aptly categorizes these new </w:t>
+      </w:r>
+      <w:r>
+        <w:t xml:space="preserve">occupations in three groups: trust, integration, and taste. </w:t>
+      </w:r>
+      <w:r>
+        <w:t>Trust</w:t>
+      </w:r>
+      <w:r>
+        <w:t xml:space="preserve">-focused jobs will </w:t>
+      </w:r>
+      <w:r>
+        <w:t xml:space="preserve">spend their time making AI more trustworthy and teaching others about its benefits and pitfalls so that non-experts will feel safer using this technology. One of the main points Capps makes is that humans still want a human to be responsible for actions in </w:t>
+      </w:r>
+      <w:r>
+        <w:lastRenderedPageBreak/>
+        <w:t xml:space="preserve">the real world. Thus, a human will still need to be held accountable for </w:t>
+      </w:r>
+      <w:r>
+        <w:t xml:space="preserve">an AI’s actions. Integration jobs have already been hitting the market over the last few years and focus on </w:t>
+      </w:r>
+      <w:r>
+        <w:t xml:space="preserve">creating AI for business use-cases. Finally, humans will ultimately still </w:t>
+      </w:r>
+      <w:proofErr w:type="gramStart"/>
+      <w:r>
+        <w:t>be in charge of</w:t>
+      </w:r>
+      <w:proofErr w:type="gramEnd"/>
+      <w:r>
+        <w:t xml:space="preserve"> telling AI what to do, even in the more creative, artistic fields. This section of the article focused largely on the ‘designer’ role that will emerge as </w:t>
+      </w:r>
+      <w:r>
+        <w:t>many current professions integrate AI to do the grunt work, while they make changes and set the tone for the product they are generating in tandem with AI.</w:t>
+      </w:r>
+    </w:p>
+    <w:p>
+      <w:pPr>
+        <w:ind w:firstLine="720"/>
+      </w:pPr>
+      <w:r>
+        <w:t xml:space="preserve">The ethical issue at </w:t>
+      </w:r>
+      <w:r>
+        <w:t>hand</w:t>
+      </w:r>
+      <w:r>
+        <w:t xml:space="preserve"> in this article is the consideration of </w:t>
+      </w:r>
+      <w:r>
+        <w:t xml:space="preserve">the impact of AI on human lives, mainly their occupations. </w:t>
+      </w:r>
+      <w:r>
+        <w:t xml:space="preserve">The concern is that AI will put people out of work and there will be no jobs for us to support ourselves and our families. </w:t>
+      </w:r>
+      <w:r>
+        <w:t xml:space="preserve">Capps recognizes this and assuages concerns through a lengthy explanation of essentially how AI will simply become a tool for working professionals rather than a competitor. </w:t>
+      </w:r>
+      <w:r>
+        <w:t xml:space="preserve">However, my concern with this article is that it </w:t>
+      </w:r>
+      <w:r>
+        <w:t>only</w:t>
+      </w:r>
+      <w:r>
+        <w:t xml:space="preserve"> offers solutions for workers in white collar positions</w:t>
+      </w:r>
+      <w:r>
+        <w:t xml:space="preserve">. </w:t>
+      </w:r>
+    </w:p>
+    <w:p>
+      <w:pPr>
+        <w:ind w:firstLine="720"/>
+      </w:pPr>
+      <w:r>
+        <w:t xml:space="preserve">Typically, white collar workers are in the </w:t>
+      </w:r>
+      <w:r>
+        <w:t>higher half of the wealth gap. Unfortunately, AI takes over highly repetitive, non</w:t>
+      </w:r>
+      <w:r>
+        <w:t xml:space="preserve">-critical thinking jobs extremely well. Therefore, white collar jobs were never in danger. They are simply changing. This article does not discuss the very real existential threat AI poses to blue collar jobs. </w:t>
+      </w:r>
+      <w:r>
+        <w:t xml:space="preserve">Furthermore, this lack of consideration for how AI will affect the economy and potentially the growing wealth gap </w:t>
+      </w:r>
+      <w:r>
+        <w:t xml:space="preserve">is a major weakness. Capps </w:t>
+      </w:r>
+      <w:proofErr w:type="gramStart"/>
+      <w:r>
+        <w:t>paints</w:t>
+      </w:r>
+      <w:proofErr w:type="gramEnd"/>
+      <w:r>
+        <w:t xml:space="preserve"> a pretty face on AI, because after all it is simply another tool in our toolbox. </w:t>
+      </w:r>
+      <w:proofErr w:type="gramStart"/>
+      <w:r>
+        <w:t>When in reality, it</w:t>
+      </w:r>
+      <w:proofErr w:type="gramEnd"/>
+      <w:r>
+        <w:t xml:space="preserve"> is the textile factory putting </w:t>
+      </w:r>
+      <w:r>
+        <w:t>cottage</w:t>
+      </w:r>
+      <w:r>
+        <w:t xml:space="preserve"> industry weavers and knitters out of work and </w:t>
+      </w:r>
+      <w:r>
+        <w:t>debasing their unique skillset</w:t>
+      </w:r>
+      <w:r>
+        <w:t xml:space="preserve"> </w:t>
+      </w:r>
+      <w:r>
+        <w:t xml:space="preserve">of all trade value </w:t>
+      </w:r>
+      <w:r>
+        <w:t xml:space="preserve">and </w:t>
+      </w:r>
+      <w:r>
+        <w:t xml:space="preserve">their </w:t>
+      </w:r>
+      <w:r>
+        <w:t>lifeline</w:t>
+      </w:r>
+      <w:r>
+        <w:t xml:space="preserve"> in the economy</w:t>
+      </w:r>
+      <w:r>
+        <w:t>.</w:t>
+      </w:r>
+    </w:p>
+    <w:p>
+      <w:pPr>
+        <w:ind w:firstLine="720"/>
+      </w:pPr>
+      <w:r>
+        <w:t xml:space="preserve">In the end, the ethical issue was not addressed at all. </w:t>
+      </w:r>
+      <w:r>
+        <w:t xml:space="preserve">In a world where the wealth gap and suspicion of </w:t>
+      </w:r>
+      <w:r>
+        <w:t xml:space="preserve">‘elites’ grows faster by the day, </w:t>
+      </w:r>
+      <w:r>
+        <w:t xml:space="preserve">fixing the issue of </w:t>
+      </w:r>
+      <w:r>
+        <w:t>blue-collar</w:t>
+      </w:r>
+      <w:r>
+        <w:t xml:space="preserve"> work in the face of </w:t>
+      </w:r>
+      <w:r>
+        <w:lastRenderedPageBreak/>
+        <w:t xml:space="preserve">looming AI is </w:t>
+      </w:r>
+      <w:r>
+        <w:t xml:space="preserve">a priority. Any </w:t>
+      </w:r>
+      <w:r>
+        <w:t>white-collar</w:t>
+      </w:r>
+      <w:r>
+        <w:t xml:space="preserve"> workers who assume </w:t>
+      </w:r>
+      <w:r>
+        <w:t xml:space="preserve">this looming problem does not affect them is naïve. We have already seen the </w:t>
+      </w:r>
+      <w:r>
+        <w:t>e</w:t>
+      </w:r>
+      <w:r>
+        <w:t xml:space="preserve">ffects of </w:t>
+      </w:r>
+      <w:r>
+        <w:t>political polarization in response to the wealth gap, the introduction of AI, and online content algorithms.</w:t>
+      </w:r>
+      <w:r>
+        <w:t xml:space="preserve"> </w:t>
+      </w:r>
+      <w:r>
+        <w:t xml:space="preserve">Even if </w:t>
+      </w:r>
+      <w:r>
+        <w:t xml:space="preserve">your values do not press you to </w:t>
+      </w:r>
+      <w:proofErr w:type="gramStart"/>
+      <w:r>
+        <w:t>take action</w:t>
+      </w:r>
+      <w:proofErr w:type="gramEnd"/>
+      <w:r>
+        <w:t xml:space="preserve"> through a virtue ethics lens and </w:t>
+      </w:r>
+      <w:r>
+        <w:t>you’re</w:t>
+      </w:r>
+      <w:r>
+        <w:t xml:space="preserve"> not inclined to a Kantian perspective, utilitarian ethics still applies here. </w:t>
+      </w:r>
+      <w:proofErr w:type="gramStart"/>
+      <w:r>
+        <w:t>The majority of</w:t>
+      </w:r>
+      <w:proofErr w:type="gramEnd"/>
+      <w:r>
+        <w:t xml:space="preserve"> people in America and across the globe are working in jobs that will either completely disappear or need to be entirely reskilled. </w:t>
+      </w:r>
+      <w:r>
+        <w:t xml:space="preserve">Dismissing AI as another tool with no need for worry on a larger scale than learning something new at work is </w:t>
+      </w:r>
+      <w:r>
+        <w:t>a mistake.</w:t>
+      </w:r>
+    </w:p>
     <w:sectPr>
-      <w:headerReference w:type="default" r:id="rId10"/>
+      <w:headerReference w:type="default" r:id="rId11"/>
       <w:pgSz w:w="12240" w:h="15840"/>
       <w:pgMar w:top="1440" w:right="1440" w:bottom="1440" w:left="1440" w:header="720" w:footer="720" w:gutter="0"/>
       <w:cols w:space="720"/>
@@ -2352,7 +2725,10 @@
       <w:t>6-</w:t>
     </w:r>
     <w:r>
-      <w:t>22</w:t>
+      <w:t>2</w:t>
+    </w:r>
+    <w:r>
+      <w:t>3</w:t>
     </w:r>
     <w:r>
       <w:t>-25</w:t>
@@ -4053,6 +4429,7 @@
   <w:style w:type="character" w:default="1" w:styleId="DefaultParagraphFont">
     <w:name w:val="Default Paragraph Font"/>
     <w:uiPriority w:val="1"/>
+    <w:semiHidden/>
     <w:unhideWhenUsed/>
   </w:style>
   <w:style w:type="table" w:default="1" w:styleId="TableNormal">

</xml_diff>